<commit_message>
Update WADL-Assignment-2a.docx and WADL-Assignment-2a.pdf files
</commit_message>
<xml_diff>
--- a/2a/WADL-Assignment-2a.docx
+++ b/2a/WADL-Assignment-2a.docx
@@ -14,16 +14,47 @@
       </w:pPr>
       <w:r>
         <w:rPr>
+          <w:rFonts w:ascii="Calibri" w:hAnsi="Calibri" w:cs="Calibri"/>
+          <w:b/>
+          <w:bCs/>
+          <w:sz w:val="32"/>
+          <w:szCs w:val="32"/>
+        </w:rPr>
+        <w:t xml:space="preserve">WADL Assignment </w:t>
+      </w:r>
+      <w:r>
+        <w:rPr>
+          <w:rFonts w:ascii="Calibri" w:hAnsi="Calibri" w:cs="Calibri"/>
+          <w:b/>
+          <w:bCs/>
+          <w:sz w:val="32"/>
+          <w:szCs w:val="32"/>
+        </w:rPr>
+        <w:t>2a</w:t>
+      </w:r>
+    </w:p>
+    <w:p>
+      <w:pPr>
+        <w:rPr>
+          <w:rFonts w:ascii="Calibri" w:hAnsi="Calibri" w:cs="Calibri"/>
+          <w:b/>
+          <w:bCs/>
+          <w:sz w:val="32"/>
+          <w:szCs w:val="32"/>
+        </w:rPr>
+      </w:pPr>
+      <w:r>
+        <w:rPr>
           <w:noProof/>
         </w:rPr>
         <w:drawing>
-          <wp:anchor distT="0" distB="0" distL="114300" distR="114300" simplePos="0" relativeHeight="251660288" behindDoc="1" locked="0" layoutInCell="1" allowOverlap="1" wp14:anchorId="421BFDD5" wp14:editId="65C3C391">
+          <wp:anchor distT="0" distB="0" distL="114300" distR="114300" simplePos="0" relativeHeight="251662336" behindDoc="1" locked="0" layoutInCell="1" allowOverlap="1" wp14:anchorId="71155CE5" wp14:editId="5642677D">
             <wp:simplePos x="0" y="0"/>
             <wp:positionH relativeFrom="column">
               <wp:posOffset>0</wp:posOffset>
             </wp:positionH>
             <wp:positionV relativeFrom="paragraph">
-              <wp:posOffset>487680</wp:posOffset>
+              <wp:posOffset>285750</wp:posOffset>
             </wp:positionV>
             <wp:extent cx="5731510" cy="3223895"/>
             <wp:effectExtent l="0" t="0" r="2540" b="0"/>
@@ -36,7 +67,7 @@
                 <wp:lineTo x="0" y="0"/>
               </wp:wrapPolygon>
             </wp:wrapTight>
-            <wp:docPr id="159890913" name="Picture 1" descr="A screenshot of a social media chat&#10;&#10;Description automatically generated"/>
+            <wp:docPr id="507829264" name="Picture 1" descr="A screenshot of a social media chat&#10;&#10;Description automatically generated"/>
             <wp:cNvGraphicFramePr>
               <a:graphicFrameLocks xmlns:a="http://schemas.openxmlformats.org/drawingml/2006/main" noChangeAspect="1"/>
             </wp:cNvGraphicFramePr>
@@ -44,7 +75,7 @@
               <a:graphicData uri="http://schemas.openxmlformats.org/drawingml/2006/picture">
                 <pic:pic xmlns:pic="http://schemas.openxmlformats.org/drawingml/2006/picture">
                   <pic:nvPicPr>
-                    <pic:cNvPr id="159890913" name="Picture 1" descr="A screenshot of a social media chat&#10;&#10;Description automatically generated"/>
+                    <pic:cNvPr id="507829264" name="Picture 1" descr="A screenshot of a social media chat&#10;&#10;Description automatically generated"/>
                     <pic:cNvPicPr/>
                   </pic:nvPicPr>
                   <pic:blipFill>
@@ -74,26 +105,6 @@
           </wp:anchor>
         </w:drawing>
       </w:r>
-      <w:r>
-        <w:rPr>
-          <w:rFonts w:ascii="Calibri" w:hAnsi="Calibri" w:cs="Calibri"/>
-          <w:b/>
-          <w:bCs/>
-          <w:sz w:val="32"/>
-          <w:szCs w:val="32"/>
-        </w:rPr>
-        <w:t xml:space="preserve">WADL Assignment </w:t>
-      </w:r>
-      <w:r>
-        <w:rPr>
-          <w:rFonts w:ascii="Calibri" w:hAnsi="Calibri" w:cs="Calibri"/>
-          <w:b/>
-          <w:bCs/>
-          <w:sz w:val="32"/>
-          <w:szCs w:val="32"/>
-        </w:rPr>
-        <w:t>2a</w:t>
-      </w:r>
     </w:p>
     <w:p>
       <w:pPr>
@@ -130,32 +141,40 @@
           <w:rFonts w:ascii="Calibri" w:hAnsi="Calibri" w:cs="Calibri"/>
         </w:rPr>
       </w:pPr>
+    </w:p>
+    <w:p>
+      <w:pPr>
+        <w:spacing w:after="0"/>
+        <w:jc w:val="center"/>
+        <w:rPr>
+          <w:rFonts w:ascii="Calibri" w:hAnsi="Calibri" w:cs="Calibri"/>
+        </w:rPr>
+      </w:pPr>
       <w:r>
         <w:rPr>
           <w:rFonts w:ascii="Calibri" w:hAnsi="Calibri" w:cs="Calibri"/>
-          <w:noProof/>
         </w:rPr>
         <w:drawing>
-          <wp:anchor distT="0" distB="0" distL="114300" distR="114300" simplePos="0" relativeHeight="251659264" behindDoc="1" locked="0" layoutInCell="1" allowOverlap="1" wp14:anchorId="1349D962" wp14:editId="6E11FC1F">
+          <wp:anchor distT="0" distB="0" distL="114300" distR="114300" simplePos="0" relativeHeight="251661312" behindDoc="1" locked="0" layoutInCell="1" allowOverlap="1" wp14:anchorId="174ADB84" wp14:editId="607C9D9C">
             <wp:simplePos x="0" y="0"/>
             <wp:positionH relativeFrom="column">
               <wp:posOffset>0</wp:posOffset>
             </wp:positionH>
             <wp:positionV relativeFrom="paragraph">
-              <wp:posOffset>241300</wp:posOffset>
+              <wp:posOffset>227330</wp:posOffset>
             </wp:positionV>
-            <wp:extent cx="5731510" cy="3772535"/>
+            <wp:extent cx="5731510" cy="3810000"/>
             <wp:effectExtent l="0" t="0" r="2540" b="0"/>
             <wp:wrapTight wrapText="bothSides">
               <wp:wrapPolygon edited="0">
                 <wp:start x="0" y="0"/>
-                <wp:lineTo x="0" y="21487"/>
-                <wp:lineTo x="21538" y="21487"/>
+                <wp:lineTo x="0" y="21492"/>
+                <wp:lineTo x="21538" y="21492"/>
                 <wp:lineTo x="21538" y="0"/>
                 <wp:lineTo x="0" y="0"/>
               </wp:wrapPolygon>
             </wp:wrapTight>
-            <wp:docPr id="290193286" name="Picture 1" descr="A screenshot of a computer&#10;&#10;Description automatically generated"/>
+            <wp:docPr id="1706010627" name="Picture 1" descr="A screenshot of a computer&#10;&#10;Description automatically generated"/>
             <wp:cNvGraphicFramePr>
               <a:graphicFrameLocks xmlns:a="http://schemas.openxmlformats.org/drawingml/2006/main" noChangeAspect="1"/>
             </wp:cNvGraphicFramePr>
@@ -163,7 +182,7 @@
               <a:graphicData uri="http://schemas.openxmlformats.org/drawingml/2006/picture">
                 <pic:pic xmlns:pic="http://schemas.openxmlformats.org/drawingml/2006/picture">
                   <pic:nvPicPr>
-                    <pic:cNvPr id="290193286" name="Picture 1" descr="A screenshot of a computer&#10;&#10;Description automatically generated"/>
+                    <pic:cNvPr id="1706010627" name="Picture 1" descr="A screenshot of a computer&#10;&#10;Description automatically generated"/>
                     <pic:cNvPicPr/>
                   </pic:nvPicPr>
                   <pic:blipFill>
@@ -181,7 +200,7 @@
                   <pic:spPr>
                     <a:xfrm>
                       <a:off x="0" y="0"/>
-                      <a:ext cx="5731510" cy="3772535"/>
+                      <a:ext cx="5731510" cy="3810000"/>
                     </a:xfrm>
                     <a:prstGeom prst="rect">
                       <a:avLst/>
@@ -205,7 +224,196 @@
         <w:rPr>
           <w:rFonts w:ascii="Calibri" w:hAnsi="Calibri" w:cs="Calibri"/>
         </w:rPr>
-        <w:t>(display.html)</w:t>
+        <w:t>(</w:t>
+      </w:r>
+      <w:r>
+        <w:rPr>
+          <w:rFonts w:ascii="Calibri" w:hAnsi="Calibri" w:cs="Calibri"/>
+        </w:rPr>
+        <w:t>Commands to push code to the GitHub repository</w:t>
+      </w:r>
+      <w:r>
+        <w:rPr>
+          <w:rFonts w:ascii="Calibri" w:hAnsi="Calibri" w:cs="Calibri"/>
+        </w:rPr>
+        <w:t>)</w:t>
+      </w:r>
+    </w:p>
+    <w:p>
+      <w:pPr>
+        <w:jc w:val="center"/>
+        <w:rPr>
+          <w:rFonts w:ascii="Calibri" w:hAnsi="Calibri" w:cs="Calibri"/>
+        </w:rPr>
+      </w:pPr>
+      <w:r>
+        <w:rPr>
+          <w:noProof/>
+        </w:rPr>
+        <w:lastRenderedPageBreak/>
+        <w:drawing>
+          <wp:anchor distT="0" distB="0" distL="114300" distR="114300" simplePos="0" relativeHeight="251663360" behindDoc="1" locked="0" layoutInCell="1" allowOverlap="1" wp14:anchorId="6F2F05E0" wp14:editId="0FCF20C1">
+            <wp:simplePos x="0" y="0"/>
+            <wp:positionH relativeFrom="column">
+              <wp:posOffset>0</wp:posOffset>
+            </wp:positionH>
+            <wp:positionV relativeFrom="paragraph">
+              <wp:posOffset>95250</wp:posOffset>
+            </wp:positionV>
+            <wp:extent cx="5731510" cy="3223895"/>
+            <wp:effectExtent l="0" t="0" r="2540" b="0"/>
+            <wp:wrapTight wrapText="bothSides">
+              <wp:wrapPolygon edited="0">
+                <wp:start x="0" y="0"/>
+                <wp:lineTo x="0" y="21443"/>
+                <wp:lineTo x="21538" y="21443"/>
+                <wp:lineTo x="21538" y="0"/>
+                <wp:lineTo x="0" y="0"/>
+              </wp:wrapPolygon>
+            </wp:wrapTight>
+            <wp:docPr id="1462171259" name="Picture 1" descr="A screenshot of a computer&#10;&#10;Description automatically generated"/>
+            <wp:cNvGraphicFramePr>
+              <a:graphicFrameLocks xmlns:a="http://schemas.openxmlformats.org/drawingml/2006/main" noChangeAspect="1"/>
+            </wp:cNvGraphicFramePr>
+            <a:graphic xmlns:a="http://schemas.openxmlformats.org/drawingml/2006/main">
+              <a:graphicData uri="http://schemas.openxmlformats.org/drawingml/2006/picture">
+                <pic:pic xmlns:pic="http://schemas.openxmlformats.org/drawingml/2006/picture">
+                  <pic:nvPicPr>
+                    <pic:cNvPr id="1462171259" name="Picture 1" descr="A screenshot of a computer&#10;&#10;Description automatically generated"/>
+                    <pic:cNvPicPr/>
+                  </pic:nvPicPr>
+                  <pic:blipFill>
+                    <a:blip r:embed="rId6" cstate="print">
+                      <a:extLst>
+                        <a:ext uri="{28A0092B-C50C-407E-A947-70E740481C1C}">
+                          <a14:useLocalDpi xmlns:a14="http://schemas.microsoft.com/office/drawing/2010/main" val="0"/>
+                        </a:ext>
+                      </a:extLst>
+                    </a:blip>
+                    <a:stretch>
+                      <a:fillRect/>
+                    </a:stretch>
+                  </pic:blipFill>
+                  <pic:spPr>
+                    <a:xfrm>
+                      <a:off x="0" y="0"/>
+                      <a:ext cx="5731510" cy="3223895"/>
+                    </a:xfrm>
+                    <a:prstGeom prst="rect">
+                      <a:avLst/>
+                    </a:prstGeom>
+                  </pic:spPr>
+                </pic:pic>
+              </a:graphicData>
+            </a:graphic>
+          </wp:anchor>
+        </w:drawing>
+      </w:r>
+      <w:r>
+        <w:rPr>
+          <w:rFonts w:ascii="Calibri" w:hAnsi="Calibri" w:cs="Calibri"/>
+        </w:rPr>
+        <w:t>(GitHub repository)</w:t>
+      </w:r>
+    </w:p>
+    <w:p>
+      <w:pPr>
+        <w:jc w:val="center"/>
+        <w:rPr>
+          <w:rFonts w:ascii="Calibri" w:hAnsi="Calibri" w:cs="Calibri"/>
+        </w:rPr>
+      </w:pPr>
+    </w:p>
+    <w:p>
+      <w:pPr>
+        <w:jc w:val="center"/>
+        <w:rPr>
+          <w:rFonts w:ascii="Calibri" w:hAnsi="Calibri" w:cs="Calibri"/>
+        </w:rPr>
+      </w:pPr>
+    </w:p>
+    <w:p>
+      <w:pPr>
+        <w:jc w:val="center"/>
+        <w:rPr>
+          <w:rFonts w:ascii="Calibri" w:hAnsi="Calibri" w:cs="Calibri"/>
+        </w:rPr>
+      </w:pPr>
+      <w:r>
+        <w:rPr>
+          <w:noProof/>
+        </w:rPr>
+        <w:drawing>
+          <wp:anchor distT="0" distB="0" distL="114300" distR="114300" simplePos="0" relativeHeight="251664384" behindDoc="1" locked="0" layoutInCell="1" allowOverlap="1" wp14:anchorId="509293E3" wp14:editId="73E3B0A6">
+            <wp:simplePos x="0" y="0"/>
+            <wp:positionH relativeFrom="column">
+              <wp:posOffset>0</wp:posOffset>
+            </wp:positionH>
+            <wp:positionV relativeFrom="paragraph">
+              <wp:posOffset>3175</wp:posOffset>
+            </wp:positionV>
+            <wp:extent cx="5731510" cy="3223895"/>
+            <wp:effectExtent l="0" t="0" r="2540" b="0"/>
+            <wp:wrapTight wrapText="bothSides">
+              <wp:wrapPolygon edited="0">
+                <wp:start x="0" y="0"/>
+                <wp:lineTo x="0" y="21443"/>
+                <wp:lineTo x="21538" y="21443"/>
+                <wp:lineTo x="21538" y="0"/>
+                <wp:lineTo x="0" y="0"/>
+              </wp:wrapPolygon>
+            </wp:wrapTight>
+            <wp:docPr id="1324732524" name="Picture 1" descr="A screenshot of a computer&#10;&#10;Description automatically generated"/>
+            <wp:cNvGraphicFramePr>
+              <a:graphicFrameLocks xmlns:a="http://schemas.openxmlformats.org/drawingml/2006/main" noChangeAspect="1"/>
+            </wp:cNvGraphicFramePr>
+            <a:graphic xmlns:a="http://schemas.openxmlformats.org/drawingml/2006/main">
+              <a:graphicData uri="http://schemas.openxmlformats.org/drawingml/2006/picture">
+                <pic:pic xmlns:pic="http://schemas.openxmlformats.org/drawingml/2006/picture">
+                  <pic:nvPicPr>
+                    <pic:cNvPr id="1324732524" name="Picture 1" descr="A screenshot of a computer&#10;&#10;Description automatically generated"/>
+                    <pic:cNvPicPr/>
+                  </pic:nvPicPr>
+                  <pic:blipFill>
+                    <a:blip r:embed="rId7" cstate="print">
+                      <a:extLst>
+                        <a:ext uri="{28A0092B-C50C-407E-A947-70E740481C1C}">
+                          <a14:useLocalDpi xmlns:a14="http://schemas.microsoft.com/office/drawing/2010/main" val="0"/>
+                        </a:ext>
+                      </a:extLst>
+                    </a:blip>
+                    <a:stretch>
+                      <a:fillRect/>
+                    </a:stretch>
+                  </pic:blipFill>
+                  <pic:spPr>
+                    <a:xfrm>
+                      <a:off x="0" y="0"/>
+                      <a:ext cx="5731510" cy="3223895"/>
+                    </a:xfrm>
+                    <a:prstGeom prst="rect">
+                      <a:avLst/>
+                    </a:prstGeom>
+                  </pic:spPr>
+                </pic:pic>
+              </a:graphicData>
+            </a:graphic>
+          </wp:anchor>
+        </w:drawing>
+      </w:r>
+    </w:p>
+    <w:p>
+      <w:pPr>
+        <w:jc w:val="center"/>
+        <w:rPr>
+          <w:rFonts w:ascii="Calibri" w:hAnsi="Calibri" w:cs="Calibri"/>
+        </w:rPr>
+      </w:pPr>
+      <w:r>
+        <w:rPr>
+          <w:rFonts w:ascii="Calibri" w:hAnsi="Calibri" w:cs="Calibri"/>
+        </w:rPr>
+        <w:t>(GitHub repository)</w:t>
       </w:r>
     </w:p>
     <w:sectPr>

</xml_diff>